<commit_message>
#26 define data with style
#27 Write UnitTest for new data
</commit_message>
<xml_diff>
--- a/outputUnitTest/test_All_style_tbl.docx
+++ b/outputUnitTest/test_All_style_tbl.docx
@@ -17,25 +17,9 @@
         <w:tc>
           <w:tcPr>
             <w:tcW w:w="4657" w:type="dxa"/>
-            <w:tblBorders>
-              <w:top w:val="single" w:sz="30" w:space="0" w:color="auto"/>
-              <w:left w:val="single" w:sz="30" w:space="0" w:color="auto"/>
-              <w:bottom w:val="single" w:sz="30" w:space="0" w:color="auto"/>
-              <w:right w:val="single" w:sz="30" w:space="0" w:color="auto"/>
-            </w:tblBorders>
-            <w:shd w:val="clear" w:color="auto" w:fill="black"/>
-          </w:tcPr>
-          <w:p>
-            <w:pPr>
-              <w:jc w:val="center"/>
-            </w:pPr>
-            <w:r>
-              <w:rPr>
-                <w:rFonts w:cs="B Nazanin"/>
-                <w:rtl/>
-                <w:color w:val="white"/>
-                <w:sz w:val="36"/>
-              </w:rPr>
+          </w:tcPr>
+          <w:p>
+            <w:r>
               <w:t>سال 1390</w:t>
             </w:r>
           </w:p>
@@ -65,7 +49,6 @@
         <w:tc>
           <w:tcPr>
             <w:tcW w:w="4657" w:type="dxa"/>
-            <w:shd w:val="clear" w:color="auto" w:fill="green"/>
           </w:tcPr>
           <w:p>
             <w:r>
@@ -88,7 +71,6 @@
         <w:tc>
           <w:tcPr>
             <w:tcW w:w="4657" w:type="dxa"/>
-            <w:shd w:val="clear" w:color="auto" w:fill="red"/>
           </w:tcPr>
           <w:p>
             <w:r>

</xml_diff>